<commit_message>
fix an error in setupDataSources
</commit_message>
<xml_diff>
--- a/doc/tPostgresqlConnectionPool.docx
+++ b/doc/tPostgresqlConnectionPool.docx
@@ -191,8 +191,6 @@
         </w:rPr>
         <w:t>Basic settings</w:t>
       </w:r>
-    </w:p>
-    <w:p>
       <w:bookmarkStart w:id="0" w:name="__DdeLink__477_376159004"/>
       <w:bookmarkEnd w:id="0"/>
     </w:p>
@@ -210,13 +208,13 @@
         <w:tblLook w:val="0000" w:firstRow="0" w:lastRow="0" w:firstColumn="0" w:lastColumn="0" w:noHBand="0" w:noVBand="0"/>
       </w:tblPr>
       <w:tblGrid>
-        <w:gridCol w:w="2154"/>
-        <w:gridCol w:w="7491"/>
+        <w:gridCol w:w="1987"/>
+        <w:gridCol w:w="7658"/>
       </w:tblGrid>
       <w:tr>
         <w:tc>
           <w:tcPr>
-            <w:tcW w:w="2154" w:type="dxa"/>
+            <w:tcW w:w="1987" w:type="dxa"/>
             <w:tcBorders>
               <w:top w:val="single" w:sz="1" w:space="0" w:color="000000"/>
               <w:left w:val="single" w:sz="1" w:space="0" w:color="000000"/>
@@ -243,7 +241,7 @@
         </w:tc>
         <w:tc>
           <w:tcPr>
-            <w:tcW w:w="7491" w:type="dxa"/>
+            <w:tcW w:w="7658" w:type="dxa"/>
             <w:tcBorders>
               <w:top w:val="single" w:sz="1" w:space="0" w:color="000000"/>
               <w:left w:val="single" w:sz="1" w:space="0" w:color="000000"/>
@@ -279,7 +277,7 @@
       <w:tr>
         <w:tc>
           <w:tcPr>
-            <w:tcW w:w="2154" w:type="dxa"/>
+            <w:tcW w:w="1987" w:type="dxa"/>
             <w:tcBorders>
               <w:left w:val="single" w:sz="1" w:space="0" w:color="000000"/>
               <w:bottom w:val="single" w:sz="1" w:space="0" w:color="000000"/>
@@ -297,7 +295,7 @@
         </w:tc>
         <w:tc>
           <w:tcPr>
-            <w:tcW w:w="7491" w:type="dxa"/>
+            <w:tcW w:w="7658" w:type="dxa"/>
             <w:tcBorders>
               <w:left w:val="single" w:sz="1" w:space="0" w:color="000000"/>
               <w:bottom w:val="single" w:sz="1" w:space="0" w:color="000000"/>
@@ -310,25 +308,90 @@
               <w:pStyle w:val="TabellenInhalt"/>
             </w:pPr>
             <w:r>
-              <w:t>Create the connection pool: Creates a connection pool for the PostgreSQL database</w:t>
-            </w:r>
-          </w:p>
-          <w:p>
-            <w:pPr>
-              <w:pStyle w:val="TabellenInhalt"/>
-            </w:pPr>
-            <w:r>
-              <w:t xml:space="preserve">Provide the pool for a child job: </w:t>
-            </w:r>
-            <w:bookmarkStart w:id="1" w:name="_GoBack"/>
-            <w:bookmarkEnd w:id="1"/>
+              <w:rPr>
+                <w:b/>
+              </w:rPr>
+              <w:t>Create Connection P</w:t>
+            </w:r>
+            <w:r>
+              <w:rPr>
+                <w:b/>
+              </w:rPr>
+              <w:t>ool</w:t>
+            </w:r>
+            <w:r>
+              <w:t>: Creates a connection pool for the PostgreSQL database</w:t>
+            </w:r>
+          </w:p>
+          <w:p>
+            <w:pPr>
+              <w:pStyle w:val="TabellenInhalt"/>
+            </w:pPr>
+            <w:r>
+              <w:rPr>
+                <w:b/>
+              </w:rPr>
+              <w:t>Provide pool</w:t>
+            </w:r>
+            <w:r>
+              <w:rPr>
+                <w:b/>
+              </w:rPr>
+              <w:t>ed DataSource</w:t>
+            </w:r>
+            <w:r>
+              <w:rPr>
+                <w:b/>
+              </w:rPr>
+              <w:t xml:space="preserve"> </w:t>
+            </w:r>
+            <w:r>
+              <w:rPr>
+                <w:b/>
+              </w:rPr>
+              <w:t>in</w:t>
+            </w:r>
+            <w:r>
+              <w:rPr>
+                <w:b/>
+              </w:rPr>
+              <w:t xml:space="preserve"> child job</w:t>
+            </w:r>
+            <w:r>
+              <w:t xml:space="preserve">: </w:t>
+            </w:r>
+            <w:r>
+              <w:t xml:space="preserve">This causes every database component which is configured to use the data source gets its own connection. </w:t>
+            </w:r>
+          </w:p>
+          <w:p>
+            <w:pPr>
+              <w:pStyle w:val="TabellenInhalt"/>
+            </w:pPr>
+            <w:r>
+              <w:t>Otherwise ALL components works with the SAME connection.</w:t>
+            </w:r>
+          </w:p>
+          <w:p>
+            <w:pPr>
+              <w:pStyle w:val="TabellenInhalt"/>
+            </w:pPr>
+            <w:r>
+              <w:rPr>
+                <w:b/>
+              </w:rPr>
+              <w:t>Close Connection Pool</w:t>
+            </w:r>
+            <w:r>
+              <w:t>: Closes the pool.</w:t>
+            </w:r>
           </w:p>
         </w:tc>
       </w:tr>
       <w:tr>
         <w:tc>
           <w:tcPr>
-            <w:tcW w:w="2154" w:type="dxa"/>
+            <w:tcW w:w="1987" w:type="dxa"/>
             <w:tcBorders>
               <w:left w:val="single" w:sz="1" w:space="0" w:color="000000"/>
               <w:bottom w:val="single" w:sz="1" w:space="0" w:color="000000"/>
@@ -340,13 +403,13 @@
               <w:pStyle w:val="TabellenInhalt"/>
             </w:pPr>
             <w:r>
-              <w:t>TAC URL</w:t>
-            </w:r>
-          </w:p>
-        </w:tc>
-        <w:tc>
-          <w:tcPr>
-            <w:tcW w:w="7491" w:type="dxa"/>
+              <w:t>Host</w:t>
+            </w:r>
+          </w:p>
+        </w:tc>
+        <w:tc>
+          <w:tcPr>
+            <w:tcW w:w="7658" w:type="dxa"/>
             <w:tcBorders>
               <w:left w:val="single" w:sz="1" w:space="0" w:color="000000"/>
               <w:bottom w:val="single" w:sz="1" w:space="0" w:color="000000"/>
@@ -359,16 +422,7 @@
               <w:pStyle w:val="TabellenInhalt"/>
             </w:pPr>
             <w:r>
-              <w:t xml:space="preserve">URL of the TAC (it is the same as used in Studio or in the browser) </w:t>
-            </w:r>
-            <w:r>
-              <w:rPr>
-                <w:b/>
-                <w:bCs/>
-                <w:i/>
-                <w:iCs/>
-              </w:rPr>
-              <w:t>required</w:t>
+              <w:t>Database host</w:t>
             </w:r>
           </w:p>
         </w:tc>
@@ -376,7 +430,7 @@
       <w:tr>
         <w:tc>
           <w:tcPr>
-            <w:tcW w:w="2154" w:type="dxa"/>
+            <w:tcW w:w="1987" w:type="dxa"/>
             <w:tcBorders>
               <w:left w:val="single" w:sz="1" w:space="0" w:color="000000"/>
               <w:bottom w:val="single" w:sz="1" w:space="0" w:color="000000"/>
@@ -388,13 +442,13 @@
               <w:pStyle w:val="TabellenInhalt"/>
             </w:pPr>
             <w:r>
-              <w:t>TAC login</w:t>
-            </w:r>
-          </w:p>
-        </w:tc>
-        <w:tc>
-          <w:tcPr>
-            <w:tcW w:w="7491" w:type="dxa"/>
+              <w:t>Port</w:t>
+            </w:r>
+          </w:p>
+        </w:tc>
+        <w:tc>
+          <w:tcPr>
+            <w:tcW w:w="7658" w:type="dxa"/>
             <w:tcBorders>
               <w:left w:val="single" w:sz="1" w:space="0" w:color="000000"/>
               <w:bottom w:val="single" w:sz="1" w:space="0" w:color="000000"/>
@@ -407,15 +461,7 @@
               <w:pStyle w:val="TabellenInhalt"/>
             </w:pPr>
             <w:r>
-              <w:t>User login (User need the Administrator role)</w:t>
-            </w:r>
-          </w:p>
-          <w:p>
-            <w:pPr>
-              <w:pStyle w:val="TabellenInhalt"/>
-            </w:pPr>
-            <w:r>
-              <w:t>It is recommended to use an technical user</w:t>
+              <w:t>Database port</w:t>
             </w:r>
           </w:p>
         </w:tc>
@@ -423,7 +469,7 @@
       <w:tr>
         <w:tc>
           <w:tcPr>
-            <w:tcW w:w="2154" w:type="dxa"/>
+            <w:tcW w:w="1987" w:type="dxa"/>
             <w:tcBorders>
               <w:left w:val="single" w:sz="1" w:space="0" w:color="000000"/>
               <w:bottom w:val="single" w:sz="1" w:space="0" w:color="000000"/>
@@ -435,13 +481,13 @@
               <w:pStyle w:val="TabellenInhalt"/>
             </w:pPr>
             <w:r>
-              <w:t>TAC password</w:t>
-            </w:r>
-          </w:p>
-        </w:tc>
-        <w:tc>
-          <w:tcPr>
-            <w:tcW w:w="7491" w:type="dxa"/>
+              <w:t>Database</w:t>
+            </w:r>
+          </w:p>
+        </w:tc>
+        <w:tc>
+          <w:tcPr>
+            <w:tcW w:w="7658" w:type="dxa"/>
             <w:tcBorders>
               <w:left w:val="single" w:sz="1" w:space="0" w:color="000000"/>
               <w:bottom w:val="single" w:sz="1" w:space="0" w:color="000000"/>
@@ -454,16 +500,7 @@
               <w:pStyle w:val="TabellenInhalt"/>
             </w:pPr>
             <w:r>
-              <w:t>Users password</w:t>
-            </w:r>
-            <w:r>
-              <w:rPr>
-                <w:b/>
-                <w:bCs/>
-                <w:i/>
-                <w:iCs/>
-              </w:rPr>
-              <w:t xml:space="preserve"> </w:t>
+              <w:t>Database instance</w:t>
             </w:r>
           </w:p>
         </w:tc>
@@ -471,7 +508,7 @@
       <w:tr>
         <w:tc>
           <w:tcPr>
-            <w:tcW w:w="2154" w:type="dxa"/>
+            <w:tcW w:w="1987" w:type="dxa"/>
             <w:tcBorders>
               <w:left w:val="single" w:sz="1" w:space="0" w:color="000000"/>
               <w:bottom w:val="single" w:sz="1" w:space="0" w:color="000000"/>
@@ -483,13 +520,13 @@
               <w:pStyle w:val="TabellenInhalt"/>
             </w:pPr>
             <w:r>
-              <w:t>Use task label</w:t>
-            </w:r>
-          </w:p>
-        </w:tc>
-        <w:tc>
-          <w:tcPr>
-            <w:tcW w:w="7491" w:type="dxa"/>
+              <w:t>Schema</w:t>
+            </w:r>
+          </w:p>
+        </w:tc>
+        <w:tc>
+          <w:tcPr>
+            <w:tcW w:w="7658" w:type="dxa"/>
             <w:tcBorders>
               <w:left w:val="single" w:sz="1" w:space="0" w:color="000000"/>
               <w:bottom w:val="single" w:sz="1" w:space="0" w:color="000000"/>
@@ -502,15 +539,7 @@
               <w:pStyle w:val="TabellenInhalt"/>
             </w:pPr>
             <w:r>
-              <w:t xml:space="preserve">If false you need to know the ID of the task </w:t>
-            </w:r>
-          </w:p>
-          <w:p>
-            <w:pPr>
-              <w:pStyle w:val="TabellenInhalt"/>
-            </w:pPr>
-            <w:r>
-              <w:t>(refer to the information view of a task in the TAC)</w:t>
+              <w:t>Database schema</w:t>
             </w:r>
           </w:p>
         </w:tc>
@@ -518,7 +547,7 @@
       <w:tr>
         <w:tc>
           <w:tcPr>
-            <w:tcW w:w="2154" w:type="dxa"/>
+            <w:tcW w:w="1987" w:type="dxa"/>
             <w:tcBorders>
               <w:left w:val="single" w:sz="1" w:space="0" w:color="000000"/>
               <w:bottom w:val="single" w:sz="1" w:space="0" w:color="000000"/>
@@ -530,13 +559,13 @@
               <w:pStyle w:val="TabellenInhalt"/>
             </w:pPr>
             <w:r>
-              <w:t>Task label is job name</w:t>
-            </w:r>
-          </w:p>
-        </w:tc>
-        <w:tc>
-          <w:tcPr>
-            <w:tcW w:w="7491" w:type="dxa"/>
+              <w:t>User</w:t>
+            </w:r>
+          </w:p>
+        </w:tc>
+        <w:tc>
+          <w:tcPr>
+            <w:tcW w:w="7658" w:type="dxa"/>
             <w:tcBorders>
               <w:left w:val="single" w:sz="1" w:space="0" w:color="000000"/>
               <w:bottom w:val="single" w:sz="1" w:space="0" w:color="000000"/>
@@ -549,7 +578,7 @@
               <w:pStyle w:val="TabellenInhalt"/>
             </w:pPr>
             <w:r>
-              <w:t>In case of the task has as label the job name check this option. In this case the job name is used as task label.</w:t>
+              <w:t>Database user</w:t>
             </w:r>
           </w:p>
         </w:tc>
@@ -557,7 +586,7 @@
       <w:tr>
         <w:tc>
           <w:tcPr>
-            <w:tcW w:w="2154" w:type="dxa"/>
+            <w:tcW w:w="1987" w:type="dxa"/>
             <w:tcBorders>
               <w:left w:val="single" w:sz="1" w:space="0" w:color="000000"/>
               <w:bottom w:val="single" w:sz="1" w:space="0" w:color="000000"/>
@@ -569,13 +598,13 @@
               <w:pStyle w:val="TabellenInhalt"/>
             </w:pPr>
             <w:r>
-              <w:t>Task ID</w:t>
-            </w:r>
-          </w:p>
-        </w:tc>
-        <w:tc>
-          <w:tcPr>
-            <w:tcW w:w="7491" w:type="dxa"/>
+              <w:t>Password</w:t>
+            </w:r>
+          </w:p>
+        </w:tc>
+        <w:tc>
+          <w:tcPr>
+            <w:tcW w:w="7658" w:type="dxa"/>
             <w:tcBorders>
               <w:left w:val="single" w:sz="1" w:space="0" w:color="000000"/>
               <w:bottom w:val="single" w:sz="1" w:space="0" w:color="000000"/>
@@ -588,16 +617,7 @@
               <w:pStyle w:val="TabellenInhalt"/>
             </w:pPr>
             <w:r>
-              <w:t xml:space="preserve">ID of the task </w:t>
-            </w:r>
-            <w:r>
-              <w:rPr>
-                <w:b/>
-                <w:bCs/>
-                <w:i/>
-                <w:iCs/>
-              </w:rPr>
-              <w:t>required (if Use task label is false)</w:t>
+              <w:t>Database users password</w:t>
             </w:r>
           </w:p>
         </w:tc>
@@ -605,7 +625,7 @@
       <w:tr>
         <w:tc>
           <w:tcPr>
-            <w:tcW w:w="2154" w:type="dxa"/>
+            <w:tcW w:w="1987" w:type="dxa"/>
             <w:tcBorders>
               <w:left w:val="single" w:sz="1" w:space="0" w:color="000000"/>
               <w:bottom w:val="single" w:sz="1" w:space="0" w:color="000000"/>
@@ -617,13 +637,13 @@
               <w:pStyle w:val="TabellenInhalt"/>
             </w:pPr>
             <w:r>
-              <w:t>Task label</w:t>
-            </w:r>
-          </w:p>
-        </w:tc>
-        <w:tc>
-          <w:tcPr>
-            <w:tcW w:w="7491" w:type="dxa"/>
+              <w:t>DataSource alias</w:t>
+            </w:r>
+          </w:p>
+        </w:tc>
+        <w:tc>
+          <w:tcPr>
+            <w:tcW w:w="7658" w:type="dxa"/>
             <w:tcBorders>
               <w:left w:val="single" w:sz="1" w:space="0" w:color="000000"/>
               <w:bottom w:val="single" w:sz="1" w:space="0" w:color="000000"/>
@@ -636,16 +656,7 @@
               <w:pStyle w:val="TabellenInhalt"/>
             </w:pPr>
             <w:r>
-              <w:t xml:space="preserve">Label of the task </w:t>
-            </w:r>
-            <w:r>
-              <w:rPr>
-                <w:b/>
-                <w:bCs/>
-                <w:i/>
-                <w:iCs/>
-              </w:rPr>
-              <w:t>required (if Use task label is true)</w:t>
+              <w:t>The alias of the connection pool (JNDI name)</w:t>
             </w:r>
           </w:p>
         </w:tc>
@@ -653,7 +664,7 @@
       <w:tr>
         <w:tc>
           <w:tcPr>
-            <w:tcW w:w="2154" w:type="dxa"/>
+            <w:tcW w:w="1987" w:type="dxa"/>
             <w:tcBorders>
               <w:left w:val="single" w:sz="1" w:space="0" w:color="000000"/>
               <w:bottom w:val="single" w:sz="1" w:space="0" w:color="000000"/>
@@ -665,13 +676,13 @@
               <w:pStyle w:val="TabellenInhalt"/>
             </w:pPr>
             <w:r>
-              <w:t>Job run by task</w:t>
-            </w:r>
-          </w:p>
-        </w:tc>
-        <w:tc>
-          <w:tcPr>
-            <w:tcW w:w="7491" w:type="dxa"/>
+              <w:t>Auto Commit</w:t>
+            </w:r>
+          </w:p>
+        </w:tc>
+        <w:tc>
+          <w:tcPr>
+            <w:tcW w:w="7658" w:type="dxa"/>
             <w:tcBorders>
               <w:left w:val="single" w:sz="1" w:space="0" w:color="000000"/>
               <w:bottom w:val="single" w:sz="1" w:space="0" w:color="000000"/>
@@ -684,15 +695,7 @@
               <w:pStyle w:val="TabellenInhalt"/>
             </w:pPr>
             <w:r>
-              <w:t>The job, which will be run by this task. This configuration expects to choose the job which is actually used in the already deployed task. It does NOT change the job for a task.</w:t>
-            </w:r>
-          </w:p>
-          <w:p>
-            <w:pPr>
-              <w:pStyle w:val="TabellenInhalt"/>
-            </w:pPr>
-            <w:r>
-              <w:t xml:space="preserve">The purpose is to configure the context variables.  </w:t>
+              <w:t xml:space="preserve">Set the new connctions auto commit </w:t>
             </w:r>
           </w:p>
         </w:tc>
@@ -701,10 +704,13 @@
     <w:p/>
     <w:p>
       <w:r>
-        <w:t>Additional basic settings for mode: Run a task</w:t>
-      </w:r>
-    </w:p>
-    <w:p/>
+        <w:rPr>
+          <w:b/>
+          <w:bCs/>
+        </w:rPr>
+        <w:t>Advanced settings</w:t>
+      </w:r>
+    </w:p>
     <w:tbl>
       <w:tblPr>
         <w:tblW w:w="0" w:type="auto"/>
@@ -719,20 +725,19 @@
         <w:tblLook w:val="0000" w:firstRow="0" w:lastRow="0" w:firstColumn="0" w:lastColumn="0" w:noHBand="0" w:noVBand="0"/>
       </w:tblPr>
       <w:tblGrid>
-        <w:gridCol w:w="2154"/>
-        <w:gridCol w:w="7491"/>
+        <w:gridCol w:w="1987"/>
+        <w:gridCol w:w="7658"/>
       </w:tblGrid>
       <w:tr>
         <w:tc>
           <w:tcPr>
-            <w:tcW w:w="2154" w:type="dxa"/>
-            <w:tcBorders>
-              <w:top w:val="single" w:sz="2" w:space="0" w:color="000000"/>
-              <w:left w:val="single" w:sz="2" w:space="0" w:color="000000"/>
-              <w:bottom w:val="single" w:sz="2" w:space="0" w:color="000000"/>
-              <w:right w:val="single" w:sz="2" w:space="0" w:color="000000"/>
-            </w:tcBorders>
-            <w:shd w:val="clear" w:color="auto" w:fill="DFDEFF"/>
+            <w:tcW w:w="1987" w:type="dxa"/>
+            <w:tcBorders>
+              <w:top w:val="single" w:sz="1" w:space="0" w:color="000000"/>
+              <w:left w:val="single" w:sz="1" w:space="0" w:color="000000"/>
+              <w:bottom w:val="single" w:sz="1" w:space="0" w:color="000000"/>
+            </w:tcBorders>
+            <w:shd w:val="clear" w:color="auto" w:fill="E6E6FF"/>
           </w:tcPr>
           <w:p>
             <w:pPr>
@@ -753,14 +758,14 @@
         </w:tc>
         <w:tc>
           <w:tcPr>
-            <w:tcW w:w="7491" w:type="dxa"/>
-            <w:tcBorders>
-              <w:top w:val="single" w:sz="2" w:space="0" w:color="000000"/>
-              <w:left w:val="single" w:sz="2" w:space="0" w:color="000000"/>
-              <w:bottom w:val="single" w:sz="2" w:space="0" w:color="000000"/>
-              <w:right w:val="single" w:sz="2" w:space="0" w:color="000000"/>
-            </w:tcBorders>
-            <w:shd w:val="clear" w:color="auto" w:fill="DFDEFF"/>
+            <w:tcW w:w="7658" w:type="dxa"/>
+            <w:tcBorders>
+              <w:top w:val="single" w:sz="1" w:space="0" w:color="000000"/>
+              <w:left w:val="single" w:sz="1" w:space="0" w:color="000000"/>
+              <w:bottom w:val="single" w:sz="1" w:space="0" w:color="000000"/>
+              <w:right w:val="single" w:sz="1" w:space="0" w:color="000000"/>
+            </w:tcBorders>
+            <w:shd w:val="clear" w:color="auto" w:fill="E6E6FF"/>
           </w:tcPr>
           <w:p>
             <w:pPr>
@@ -779,9 +784,8 @@
       <w:tr>
         <w:tc>
           <w:tcPr>
-            <w:tcW w:w="2154" w:type="dxa"/>
-            <w:tcBorders>
-              <w:top w:val="single" w:sz="2" w:space="0" w:color="000000"/>
+            <w:tcW w:w="1987" w:type="dxa"/>
+            <w:tcBorders>
               <w:left w:val="single" w:sz="1" w:space="0" w:color="000000"/>
               <w:bottom w:val="single" w:sz="1" w:space="0" w:color="000000"/>
             </w:tcBorders>
@@ -792,15 +796,14 @@
               <w:pStyle w:val="TabellenInhalt"/>
             </w:pPr>
             <w:r>
-              <w:t>Context Parameters</w:t>
-            </w:r>
-          </w:p>
-        </w:tc>
-        <w:tc>
-          <w:tcPr>
-            <w:tcW w:w="7491" w:type="dxa"/>
-            <w:tcBorders>
-              <w:top w:val="single" w:sz="2" w:space="0" w:color="000000"/>
+              <w:t>Addional JDBC Parameters</w:t>
+            </w:r>
+          </w:p>
+        </w:tc>
+        <w:tc>
+          <w:tcPr>
+            <w:tcW w:w="7658" w:type="dxa"/>
+            <w:tcBorders>
               <w:left w:val="single" w:sz="1" w:space="0" w:color="000000"/>
               <w:bottom w:val="single" w:sz="1" w:space="0" w:color="000000"/>
               <w:right w:val="single" w:sz="1" w:space="0" w:color="000000"/>
@@ -812,7 +815,7 @@
               <w:pStyle w:val="TabellenInhalt"/>
             </w:pPr>
             <w:r>
-              <w:t>The context parameters and its source.</w:t>
+              <w:t>Set here the addional JDBC properties. The parameters are key=value pairs separated by a semikolon or &amp;</w:t>
             </w:r>
           </w:p>
         </w:tc>
@@ -820,7 +823,7 @@
       <w:tr>
         <w:tc>
           <w:tcPr>
-            <w:tcW w:w="2154" w:type="dxa"/>
+            <w:tcW w:w="1987" w:type="dxa"/>
             <w:tcBorders>
               <w:left w:val="single" w:sz="1" w:space="0" w:color="000000"/>
               <w:bottom w:val="single" w:sz="1" w:space="0" w:color="000000"/>
@@ -832,13 +835,13 @@
               <w:pStyle w:val="TabellenInhalt"/>
             </w:pPr>
             <w:r>
-              <w:t>Run task asynchronously</w:t>
-            </w:r>
-          </w:p>
-        </w:tc>
-        <w:tc>
-          <w:tcPr>
-            <w:tcW w:w="7491" w:type="dxa"/>
+              <w:t>Test on borrow</w:t>
+            </w:r>
+          </w:p>
+        </w:tc>
+        <w:tc>
+          <w:tcPr>
+            <w:tcW w:w="7658" w:type="dxa"/>
             <w:tcBorders>
               <w:left w:val="single" w:sz="1" w:space="0" w:color="000000"/>
               <w:bottom w:val="single" w:sz="1" w:space="0" w:color="000000"/>
@@ -851,7 +854,7 @@
               <w:pStyle w:val="TabellenInhalt"/>
             </w:pPr>
             <w:r>
-              <w:t>If true it starts the task and pools for its end. If false it waits for the end in the same http request (in long running task this could lead to broken pipes)</w:t>
+              <w:t>If true all connction requested by the job will be checked before delivered</w:t>
             </w:r>
           </w:p>
         </w:tc>
@@ -859,7 +862,7 @@
       <w:tr>
         <w:tc>
           <w:tcPr>
-            <w:tcW w:w="2154" w:type="dxa"/>
+            <w:tcW w:w="1987" w:type="dxa"/>
             <w:tcBorders>
               <w:left w:val="single" w:sz="1" w:space="0" w:color="000000"/>
               <w:bottom w:val="single" w:sz="1" w:space="0" w:color="000000"/>
@@ -871,13 +874,13 @@
               <w:pStyle w:val="TabellenInhalt"/>
             </w:pPr>
             <w:r>
-              <w:t>Wait until the end</w:t>
-            </w:r>
-          </w:p>
-        </w:tc>
-        <w:tc>
-          <w:tcPr>
-            <w:tcW w:w="7491" w:type="dxa"/>
+              <w:t>Test while idle</w:t>
+            </w:r>
+          </w:p>
+        </w:tc>
+        <w:tc>
+          <w:tcPr>
+            <w:tcW w:w="7658" w:type="dxa"/>
             <w:tcBorders>
               <w:left w:val="single" w:sz="1" w:space="0" w:color="000000"/>
               <w:bottom w:val="single" w:sz="1" w:space="0" w:color="000000"/>
@@ -890,15 +893,7 @@
               <w:pStyle w:val="TabellenInhalt"/>
             </w:pPr>
             <w:r>
-              <w:t>Waits for the end of the job. Otherwise the job will be started and the component finish and the current job can continue. It is like fire and forget.</w:t>
-            </w:r>
-          </w:p>
-          <w:p>
-            <w:pPr>
-              <w:pStyle w:val="TabellenInhalt"/>
-            </w:pPr>
-            <w:r>
-              <w:t>To prevent calling a task twice at the same time, the component checks at if the task is already running and waits until its end.</w:t>
+              <w:t>These settings are for the a background check for idle connections</w:t>
             </w:r>
           </w:p>
         </w:tc>
@@ -906,28 +901,28 @@
       <w:tr>
         <w:tc>
           <w:tcPr>
-            <w:tcW w:w="2154" w:type="dxa"/>
-            <w:tcBorders>
-              <w:left w:val="single" w:sz="1" w:space="0" w:color="000000"/>
-              <w:bottom w:val="single" w:sz="1" w:space="0" w:color="000000"/>
-            </w:tcBorders>
-            <w:shd w:val="clear" w:color="auto" w:fill="auto"/>
-          </w:tcPr>
-          <w:p>
-            <w:pPr>
-              <w:pStyle w:val="TabellenInhalt"/>
-            </w:pPr>
-            <w:r>
-              <w:t>Check time cycle until job is running</w:t>
-            </w:r>
-          </w:p>
-        </w:tc>
-        <w:tc>
-          <w:tcPr>
-            <w:tcW w:w="7491" w:type="dxa"/>
-            <w:tcBorders>
-              <w:left w:val="single" w:sz="1" w:space="0" w:color="000000"/>
-              <w:bottom w:val="single" w:sz="1" w:space="0" w:color="000000"/>
+            <w:tcW w:w="1987" w:type="dxa"/>
+            <w:tcBorders>
+              <w:left w:val="single" w:sz="1" w:space="0" w:color="000000"/>
+              <w:bottom w:val="single" w:sz="4" w:space="0" w:color="000000"/>
+            </w:tcBorders>
+            <w:shd w:val="clear" w:color="auto" w:fill="auto"/>
+          </w:tcPr>
+          <w:p>
+            <w:pPr>
+              <w:pStyle w:val="TabellenInhalt"/>
+            </w:pPr>
+            <w:r>
+              <w:t>Validation SQL</w:t>
+            </w:r>
+          </w:p>
+        </w:tc>
+        <w:tc>
+          <w:tcPr>
+            <w:tcW w:w="7658" w:type="dxa"/>
+            <w:tcBorders>
+              <w:left w:val="single" w:sz="1" w:space="0" w:color="000000"/>
+              <w:bottom w:val="single" w:sz="4" w:space="0" w:color="000000"/>
               <w:right w:val="single" w:sz="1" w:space="0" w:color="000000"/>
             </w:tcBorders>
             <w:shd w:val="clear" w:color="auto" w:fill="auto"/>
@@ -937,15 +932,7 @@
               <w:pStyle w:val="TabellenInhalt"/>
             </w:pPr>
             <w:r>
-              <w:t>If Run task asynchronously is true, we have to wait until the TAC has started the job the poll on its end.</w:t>
-            </w:r>
-          </w:p>
-          <w:p>
-            <w:pPr>
-              <w:pStyle w:val="TabellenInhalt"/>
-            </w:pPr>
-            <w:r>
-              <w:t>Set the time in ms.</w:t>
+              <w:t>Set here a cheap SQL to check the connection. Avoid time consuming SQL here!</w:t>
             </w:r>
           </w:p>
         </w:tc>
@@ -953,38 +940,41 @@
       <w:tr>
         <w:tc>
           <w:tcPr>
-            <w:tcW w:w="2154" w:type="dxa"/>
-            <w:tcBorders>
-              <w:left w:val="single" w:sz="1" w:space="0" w:color="000000"/>
-              <w:bottom w:val="single" w:sz="1" w:space="0" w:color="000000"/>
-            </w:tcBorders>
-            <w:shd w:val="clear" w:color="auto" w:fill="auto"/>
-          </w:tcPr>
-          <w:p>
-            <w:pPr>
-              <w:pStyle w:val="TabellenInhalt"/>
-            </w:pPr>
-            <w:r>
-              <w:t>Check time cycle until job is running</w:t>
-            </w:r>
-          </w:p>
-        </w:tc>
-        <w:tc>
-          <w:tcPr>
-            <w:tcW w:w="7491" w:type="dxa"/>
-            <w:tcBorders>
-              <w:left w:val="single" w:sz="1" w:space="0" w:color="000000"/>
-              <w:bottom w:val="single" w:sz="1" w:space="0" w:color="000000"/>
-              <w:right w:val="single" w:sz="1" w:space="0" w:color="000000"/>
-            </w:tcBorders>
-            <w:shd w:val="clear" w:color="auto" w:fill="auto"/>
-          </w:tcPr>
-          <w:p>
-            <w:pPr>
-              <w:pStyle w:val="TabellenInhalt"/>
-            </w:pPr>
-            <w:r>
-              <w:t>If Run task asynchronously is true, we have to poll on its end. It depends on the experiences about the typical task run duration. It is not recommended to pool to often, because it could lead to a notable load for the TAC.</w:t>
+            <w:tcW w:w="1987" w:type="dxa"/>
+            <w:tcBorders>
+              <w:top w:val="single" w:sz="4" w:space="0" w:color="000000"/>
+              <w:left w:val="single" w:sz="4" w:space="0" w:color="000000"/>
+              <w:bottom w:val="single" w:sz="4" w:space="0" w:color="000000"/>
+              <w:right w:val="single" w:sz="4" w:space="0" w:color="000000"/>
+            </w:tcBorders>
+            <w:shd w:val="clear" w:color="auto" w:fill="auto"/>
+          </w:tcPr>
+          <w:p>
+            <w:pPr>
+              <w:pStyle w:val="TabellenInhalt"/>
+            </w:pPr>
+            <w:r>
+              <w:t>Time between checks</w:t>
+            </w:r>
+          </w:p>
+        </w:tc>
+        <w:tc>
+          <w:tcPr>
+            <w:tcW w:w="7658" w:type="dxa"/>
+            <w:tcBorders>
+              <w:top w:val="single" w:sz="4" w:space="0" w:color="000000"/>
+              <w:left w:val="single" w:sz="4" w:space="0" w:color="000000"/>
+              <w:bottom w:val="single" w:sz="4" w:space="0" w:color="000000"/>
+              <w:right w:val="single" w:sz="4" w:space="0" w:color="000000"/>
+            </w:tcBorders>
+            <w:shd w:val="clear" w:color="auto" w:fill="auto"/>
+          </w:tcPr>
+          <w:p>
+            <w:pPr>
+              <w:pStyle w:val="TabellenInhalt"/>
+            </w:pPr>
+            <w:r>
+              <w:t>The time between 2 checks automatically performed in ms</w:t>
             </w:r>
           </w:p>
         </w:tc>
@@ -992,38 +982,41 @@
       <w:tr>
         <w:tc>
           <w:tcPr>
-            <w:tcW w:w="2154" w:type="dxa"/>
-            <w:tcBorders>
-              <w:left w:val="single" w:sz="1" w:space="0" w:color="000000"/>
-              <w:bottom w:val="single" w:sz="1" w:space="0" w:color="000000"/>
-            </w:tcBorders>
-            <w:shd w:val="clear" w:color="auto" w:fill="auto"/>
-          </w:tcPr>
-          <w:p>
-            <w:pPr>
-              <w:pStyle w:val="TabellenInhalt"/>
-            </w:pPr>
-            <w:r>
-              <w:t>Wait until this task and none of the task in the list are running</w:t>
-            </w:r>
-          </w:p>
-        </w:tc>
-        <w:tc>
-          <w:tcPr>
-            <w:tcW w:w="7491" w:type="dxa"/>
-            <w:tcBorders>
-              <w:left w:val="single" w:sz="1" w:space="0" w:color="000000"/>
-              <w:bottom w:val="single" w:sz="1" w:space="0" w:color="000000"/>
-              <w:right w:val="single" w:sz="1" w:space="0" w:color="000000"/>
-            </w:tcBorders>
-            <w:shd w:val="clear" w:color="auto" w:fill="auto"/>
-          </w:tcPr>
-          <w:p>
-            <w:pPr>
-              <w:pStyle w:val="TabellenInhalt"/>
-            </w:pPr>
-            <w:r>
-              <w:t>If true, the component pools on the finish status of it own task and the listed tasks and start its own task after none of these task are currently running.</w:t>
+            <w:tcW w:w="1987" w:type="dxa"/>
+            <w:tcBorders>
+              <w:top w:val="single" w:sz="4" w:space="0" w:color="000000"/>
+              <w:left w:val="single" w:sz="4" w:space="0" w:color="000000"/>
+              <w:bottom w:val="single" w:sz="4" w:space="0" w:color="000000"/>
+              <w:right w:val="single" w:sz="4" w:space="0" w:color="000000"/>
+            </w:tcBorders>
+            <w:shd w:val="clear" w:color="auto" w:fill="auto"/>
+          </w:tcPr>
+          <w:p>
+            <w:pPr>
+              <w:pStyle w:val="TabellenInhalt"/>
+            </w:pPr>
+            <w:r>
+              <w:t>Max idle time</w:t>
+            </w:r>
+          </w:p>
+        </w:tc>
+        <w:tc>
+          <w:tcPr>
+            <w:tcW w:w="7658" w:type="dxa"/>
+            <w:tcBorders>
+              <w:top w:val="single" w:sz="4" w:space="0" w:color="000000"/>
+              <w:left w:val="single" w:sz="4" w:space="0" w:color="000000"/>
+              <w:bottom w:val="single" w:sz="4" w:space="0" w:color="000000"/>
+              <w:right w:val="single" w:sz="4" w:space="0" w:color="000000"/>
+            </w:tcBorders>
+            <w:shd w:val="clear" w:color="auto" w:fill="auto"/>
+          </w:tcPr>
+          <w:p>
+            <w:pPr>
+              <w:pStyle w:val="TabellenInhalt"/>
+            </w:pPr>
+            <w:r>
+              <w:t>The maximum milliseconds a connection can be idle before it will be removed from the pool</w:t>
             </w:r>
           </w:p>
         </w:tc>
@@ -1031,129 +1024,53 @@
       <w:tr>
         <w:tc>
           <w:tcPr>
-            <w:tcW w:w="2154" w:type="dxa"/>
-            <w:tcBorders>
-              <w:left w:val="single" w:sz="1" w:space="0" w:color="000000"/>
-              <w:bottom w:val="single" w:sz="1" w:space="0" w:color="000000"/>
-            </w:tcBorders>
-            <w:shd w:val="clear" w:color="auto" w:fill="auto"/>
-          </w:tcPr>
-          <w:p>
-            <w:pPr>
-              <w:pStyle w:val="TabellenInhalt"/>
-            </w:pPr>
-            <w:r>
-              <w:lastRenderedPageBreak/>
-              <w:t>Die on error</w:t>
-            </w:r>
-          </w:p>
-        </w:tc>
-        <w:tc>
-          <w:tcPr>
-            <w:tcW w:w="7491" w:type="dxa"/>
-            <w:tcBorders>
-              <w:left w:val="single" w:sz="1" w:space="0" w:color="000000"/>
-              <w:bottom w:val="single" w:sz="1" w:space="0" w:color="000000"/>
-              <w:right w:val="single" w:sz="1" w:space="0" w:color="000000"/>
-            </w:tcBorders>
-            <w:shd w:val="clear" w:color="auto" w:fill="auto"/>
-          </w:tcPr>
-          <w:p>
-            <w:pPr>
-              <w:pStyle w:val="TabellenInhalt"/>
-            </w:pPr>
-            <w:r>
-              <w:t>Dies of the started task fails (means the job fails because of any problems within the job).</w:t>
-            </w:r>
-          </w:p>
-          <w:p>
-            <w:pPr>
-              <w:pStyle w:val="TabellenInhalt"/>
-            </w:pPr>
-            <w:r>
-              <w:t>If there are any errors in communication with the TAC, the tRunTask component will always fail.</w:t>
-            </w:r>
-          </w:p>
-        </w:tc>
-      </w:tr>
-    </w:tbl>
-    <w:p/>
-    <w:p>
-      <w:r>
-        <w:rPr>
-          <w:b/>
-          <w:bCs/>
-        </w:rPr>
-        <w:t>Advanced settings</w:t>
-      </w:r>
-    </w:p>
-    <w:p/>
-    <w:tbl>
-      <w:tblPr>
-        <w:tblW w:w="0" w:type="auto"/>
-        <w:tblInd w:w="55" w:type="dxa"/>
-        <w:tblLayout w:type="fixed"/>
-        <w:tblCellMar>
-          <w:top w:w="55" w:type="dxa"/>
-          <w:left w:w="55" w:type="dxa"/>
-          <w:bottom w:w="55" w:type="dxa"/>
-          <w:right w:w="55" w:type="dxa"/>
-        </w:tblCellMar>
-        <w:tblLook w:val="0000" w:firstRow="0" w:lastRow="0" w:firstColumn="0" w:lastColumn="0" w:noHBand="0" w:noVBand="0"/>
-      </w:tblPr>
-      <w:tblGrid>
-        <w:gridCol w:w="2154"/>
-        <w:gridCol w:w="7491"/>
-      </w:tblGrid>
-      <w:tr>
-        <w:tc>
-          <w:tcPr>
-            <w:tcW w:w="2154" w:type="dxa"/>
-            <w:tcBorders>
-              <w:top w:val="single" w:sz="1" w:space="0" w:color="000000"/>
-              <w:left w:val="single" w:sz="1" w:space="0" w:color="000000"/>
-              <w:bottom w:val="single" w:sz="1" w:space="0" w:color="000000"/>
-            </w:tcBorders>
-            <w:shd w:val="clear" w:color="auto" w:fill="E6E6FF"/>
-          </w:tcPr>
-          <w:p>
-            <w:pPr>
-              <w:pStyle w:val="TabellenInhalt"/>
-              <w:rPr>
-                <w:b/>
-                <w:bCs/>
-              </w:rPr>
-            </w:pPr>
-            <w:r>
-              <w:rPr>
-                <w:b/>
-                <w:bCs/>
-              </w:rPr>
-              <w:t>Property</w:t>
-            </w:r>
-          </w:p>
-        </w:tc>
-        <w:tc>
-          <w:tcPr>
-            <w:tcW w:w="7491" w:type="dxa"/>
-            <w:tcBorders>
-              <w:top w:val="single" w:sz="1" w:space="0" w:color="000000"/>
-              <w:left w:val="single" w:sz="1" w:space="0" w:color="000000"/>
-              <w:bottom w:val="single" w:sz="1" w:space="0" w:color="000000"/>
-              <w:right w:val="single" w:sz="1" w:space="0" w:color="000000"/>
-            </w:tcBorders>
-            <w:shd w:val="clear" w:color="auto" w:fill="E6E6FF"/>
-          </w:tcPr>
-          <w:p>
-            <w:pPr>
-              <w:pStyle w:val="TabellenInhalt"/>
-            </w:pPr>
-            <w:r>
-              <w:rPr>
-                <w:b/>
-                <w:bCs/>
-              </w:rPr>
-              <w:t>Content</w:t>
+            <w:tcW w:w="1987" w:type="dxa"/>
+            <w:tcBorders>
+              <w:top w:val="single" w:sz="4" w:space="0" w:color="000000"/>
+              <w:left w:val="single" w:sz="4" w:space="0" w:color="000000"/>
+              <w:bottom w:val="single" w:sz="4" w:space="0" w:color="000000"/>
+              <w:right w:val="single" w:sz="4" w:space="0" w:color="000000"/>
+            </w:tcBorders>
+            <w:shd w:val="clear" w:color="auto" w:fill="auto"/>
+          </w:tcPr>
+          <w:p>
+            <w:pPr>
+              <w:pStyle w:val="TabellenInhalt"/>
+            </w:pPr>
+            <w:r>
+              <w:t>Number checked connection</w:t>
+            </w:r>
+          </w:p>
+        </w:tc>
+        <w:tc>
+          <w:tcPr>
+            <w:tcW w:w="7658" w:type="dxa"/>
+            <w:tcBorders>
+              <w:top w:val="single" w:sz="4" w:space="0" w:color="000000"/>
+              <w:left w:val="single" w:sz="4" w:space="0" w:color="000000"/>
+              <w:bottom w:val="single" w:sz="4" w:space="0" w:color="000000"/>
+              <w:right w:val="single" w:sz="4" w:space="0" w:color="000000"/>
+            </w:tcBorders>
+            <w:shd w:val="clear" w:color="auto" w:fill="auto"/>
+          </w:tcPr>
+          <w:p>
+            <w:pPr>
+              <w:pStyle w:val="TabellenInhalt"/>
+            </w:pPr>
+            <w:r>
+              <w:t>The numb</w:t>
+            </w:r>
+            <w:r>
+              <w:t>er of the connections checked whithin</w:t>
+            </w:r>
+            <w:r>
+              <w:t xml:space="preserve"> a </w:t>
+            </w:r>
+            <w:r>
+              <w:t xml:space="preserve">background check </w:t>
+            </w:r>
+            <w:r>
+              <w:t>cycle</w:t>
             </w:r>
           </w:p>
         </w:tc>
@@ -1161,38 +1078,41 @@
       <w:tr>
         <w:tc>
           <w:tcPr>
-            <w:tcW w:w="2154" w:type="dxa"/>
-            <w:tcBorders>
-              <w:left w:val="single" w:sz="1" w:space="0" w:color="000000"/>
-              <w:bottom w:val="single" w:sz="1" w:space="0" w:color="000000"/>
-            </w:tcBorders>
-            <w:shd w:val="clear" w:color="auto" w:fill="auto"/>
-          </w:tcPr>
-          <w:p>
-            <w:pPr>
-              <w:pStyle w:val="TabellenInhalt"/>
-            </w:pPr>
-            <w:r>
-              <w:t>Debug output requests and response</w:t>
-            </w:r>
-          </w:p>
-        </w:tc>
-        <w:tc>
-          <w:tcPr>
-            <w:tcW w:w="7491" w:type="dxa"/>
-            <w:tcBorders>
-              <w:left w:val="single" w:sz="1" w:space="0" w:color="000000"/>
-              <w:bottom w:val="single" w:sz="1" w:space="0" w:color="000000"/>
-              <w:right w:val="single" w:sz="1" w:space="0" w:color="000000"/>
-            </w:tcBorders>
-            <w:shd w:val="clear" w:color="auto" w:fill="auto"/>
-          </w:tcPr>
-          <w:p>
-            <w:pPr>
-              <w:pStyle w:val="TabellenInhalt"/>
-            </w:pPr>
-            <w:r>
-              <w:t>If true the component prints out the requests and the responses to standard output stream</w:t>
+            <w:tcW w:w="1987" w:type="dxa"/>
+            <w:tcBorders>
+              <w:top w:val="single" w:sz="4" w:space="0" w:color="000000"/>
+              <w:left w:val="single" w:sz="4" w:space="0" w:color="000000"/>
+              <w:bottom w:val="single" w:sz="4" w:space="0" w:color="000000"/>
+              <w:right w:val="single" w:sz="4" w:space="0" w:color="000000"/>
+            </w:tcBorders>
+            <w:shd w:val="clear" w:color="auto" w:fill="auto"/>
+          </w:tcPr>
+          <w:p>
+            <w:pPr>
+              <w:pStyle w:val="TabellenInhalt"/>
+            </w:pPr>
+            <w:r>
+              <w:t>Initial Size</w:t>
+            </w:r>
+          </w:p>
+        </w:tc>
+        <w:tc>
+          <w:tcPr>
+            <w:tcW w:w="7658" w:type="dxa"/>
+            <w:tcBorders>
+              <w:top w:val="single" w:sz="4" w:space="0" w:color="000000"/>
+              <w:left w:val="single" w:sz="4" w:space="0" w:color="000000"/>
+              <w:bottom w:val="single" w:sz="4" w:space="0" w:color="000000"/>
+              <w:right w:val="single" w:sz="4" w:space="0" w:color="000000"/>
+            </w:tcBorders>
+            <w:shd w:val="clear" w:color="auto" w:fill="auto"/>
+          </w:tcPr>
+          <w:p>
+            <w:pPr>
+              <w:pStyle w:val="TabellenInhalt"/>
+            </w:pPr>
+            <w:r>
+              <w:t>The initial number of connection made at the start of the pool</w:t>
             </w:r>
           </w:p>
         </w:tc>
@@ -1200,46 +1120,41 @@
       <w:tr>
         <w:tc>
           <w:tcPr>
-            <w:tcW w:w="2154" w:type="dxa"/>
-            <w:tcBorders>
-              <w:left w:val="single" w:sz="1" w:space="0" w:color="000000"/>
-              <w:bottom w:val="single" w:sz="1" w:space="0" w:color="000000"/>
-            </w:tcBorders>
-            <w:shd w:val="clear" w:color="auto" w:fill="auto"/>
-          </w:tcPr>
-          <w:p>
-            <w:pPr>
-              <w:pStyle w:val="TabellenInhalt"/>
-            </w:pPr>
-            <w:r>
-              <w:t>Allow task generating or deploying</w:t>
-            </w:r>
-          </w:p>
-        </w:tc>
-        <w:tc>
-          <w:tcPr>
-            <w:tcW w:w="7491" w:type="dxa"/>
-            <w:tcBorders>
-              <w:left w:val="single" w:sz="1" w:space="0" w:color="000000"/>
-              <w:bottom w:val="single" w:sz="1" w:space="0" w:color="000000"/>
-              <w:right w:val="single" w:sz="1" w:space="0" w:color="000000"/>
-            </w:tcBorders>
-            <w:shd w:val="clear" w:color="auto" w:fill="auto"/>
-          </w:tcPr>
-          <w:p>
-            <w:pPr>
-              <w:pStyle w:val="TabellenInhalt"/>
-            </w:pPr>
-            <w:r>
-              <w:t>if false: the component fails if the task is not in the status: Read To Run.</w:t>
-            </w:r>
-          </w:p>
-          <w:p>
-            <w:pPr>
-              <w:pStyle w:val="TabellenInhalt"/>
-            </w:pPr>
-            <w:r>
-              <w:t>if true: the component starts the job and checks the preparing status. This will also allow the task to be generated between two runs.</w:t>
+            <w:tcW w:w="1987" w:type="dxa"/>
+            <w:tcBorders>
+              <w:top w:val="single" w:sz="4" w:space="0" w:color="000000"/>
+              <w:left w:val="single" w:sz="4" w:space="0" w:color="000000"/>
+              <w:bottom w:val="single" w:sz="4" w:space="0" w:color="000000"/>
+              <w:right w:val="single" w:sz="4" w:space="0" w:color="000000"/>
+            </w:tcBorders>
+            <w:shd w:val="clear" w:color="auto" w:fill="auto"/>
+          </w:tcPr>
+          <w:p>
+            <w:pPr>
+              <w:pStyle w:val="TabellenInhalt"/>
+            </w:pPr>
+            <w:r>
+              <w:t>Maximum Pool Size</w:t>
+            </w:r>
+          </w:p>
+        </w:tc>
+        <w:tc>
+          <w:tcPr>
+            <w:tcW w:w="7658" w:type="dxa"/>
+            <w:tcBorders>
+              <w:top w:val="single" w:sz="4" w:space="0" w:color="000000"/>
+              <w:left w:val="single" w:sz="4" w:space="0" w:color="000000"/>
+              <w:bottom w:val="single" w:sz="4" w:space="0" w:color="000000"/>
+              <w:right w:val="single" w:sz="4" w:space="0" w:color="000000"/>
+            </w:tcBorders>
+            <w:shd w:val="clear" w:color="auto" w:fill="auto"/>
+          </w:tcPr>
+          <w:p>
+            <w:pPr>
+              <w:pStyle w:val="TabellenInhalt"/>
+            </w:pPr>
+            <w:r>
+              <w:t>The maximum number of connecxtion within the pool. If this size is reached all next attempts to get a connection will wait for the next free connection</w:t>
             </w:r>
           </w:p>
         </w:tc>
@@ -1247,38 +1162,49 @@
       <w:tr>
         <w:tc>
           <w:tcPr>
-            <w:tcW w:w="2154" w:type="dxa"/>
-            <w:tcBorders>
-              <w:left w:val="single" w:sz="1" w:space="0" w:color="000000"/>
-              <w:bottom w:val="single" w:sz="1" w:space="0" w:color="000000"/>
-            </w:tcBorders>
-            <w:shd w:val="clear" w:color="auto" w:fill="auto"/>
-          </w:tcPr>
-          <w:p>
-            <w:pPr>
-              <w:pStyle w:val="TabellenInhalt"/>
-            </w:pPr>
-            <w:r>
-              <w:t>Maximum repetition in case of TAC errors</w:t>
-            </w:r>
-          </w:p>
-        </w:tc>
-        <w:tc>
-          <w:tcPr>
-            <w:tcW w:w="7491" w:type="dxa"/>
-            <w:tcBorders>
-              <w:left w:val="single" w:sz="1" w:space="0" w:color="000000"/>
-              <w:bottom w:val="single" w:sz="1" w:space="0" w:color="000000"/>
-              <w:right w:val="single" w:sz="1" w:space="0" w:color="000000"/>
-            </w:tcBorders>
-            <w:shd w:val="clear" w:color="auto" w:fill="auto"/>
-          </w:tcPr>
-          <w:p>
-            <w:pPr>
-              <w:pStyle w:val="TabellenInhalt"/>
-            </w:pPr>
-            <w:r>
-              <w:t>If the TAC returns errors the component repeat the request multiple times. If the maximum number of repetition is reached, the component fails.</w:t>
+            <w:tcW w:w="1987" w:type="dxa"/>
+            <w:tcBorders>
+              <w:top w:val="single" w:sz="4" w:space="0" w:color="000000"/>
+              <w:left w:val="single" w:sz="4" w:space="0" w:color="000000"/>
+              <w:bottom w:val="single" w:sz="4" w:space="0" w:color="000000"/>
+              <w:right w:val="single" w:sz="4" w:space="0" w:color="000000"/>
+            </w:tcBorders>
+            <w:shd w:val="clear" w:color="auto" w:fill="auto"/>
+          </w:tcPr>
+          <w:p>
+            <w:pPr>
+              <w:pStyle w:val="TabellenInhalt"/>
+            </w:pPr>
+            <w:r>
+              <w:t>Max. time to wait for a connection</w:t>
+            </w:r>
+          </w:p>
+        </w:tc>
+        <w:tc>
+          <w:tcPr>
+            <w:tcW w:w="7658" w:type="dxa"/>
+            <w:tcBorders>
+              <w:top w:val="single" w:sz="4" w:space="0" w:color="000000"/>
+              <w:left w:val="single" w:sz="4" w:space="0" w:color="000000"/>
+              <w:bottom w:val="single" w:sz="4" w:space="0" w:color="000000"/>
+              <w:right w:val="single" w:sz="4" w:space="0" w:color="000000"/>
+            </w:tcBorders>
+            <w:shd w:val="clear" w:color="auto" w:fill="auto"/>
+          </w:tcPr>
+          <w:p>
+            <w:pPr>
+              <w:pStyle w:val="TabellenInhalt"/>
+            </w:pPr>
+            <w:r>
+              <w:t xml:space="preserve">The max. time a request </w:t>
+            </w:r>
+            <w:proofErr w:type="gramStart"/>
+            <w:r>
+              <w:t>have</w:t>
+            </w:r>
+            <w:proofErr w:type="gramEnd"/>
+            <w:r>
+              <w:t xml:space="preserve"> to wait until releasing the thread. The return connection is null – this will in most cases cause an exception.</w:t>
             </w:r>
           </w:p>
         </w:tc>
@@ -1286,38 +1212,83 @@
       <w:tr>
         <w:tc>
           <w:tcPr>
-            <w:tcW w:w="2154" w:type="dxa"/>
-            <w:tcBorders>
-              <w:left w:val="single" w:sz="1" w:space="0" w:color="000000"/>
-              <w:bottom w:val="single" w:sz="1" w:space="0" w:color="000000"/>
-            </w:tcBorders>
-            <w:shd w:val="clear" w:color="auto" w:fill="auto"/>
-          </w:tcPr>
-          <w:p>
-            <w:pPr>
-              <w:pStyle w:val="TabellenInhalt"/>
-            </w:pPr>
-            <w:r>
-              <w:t>Wait time between repetition</w:t>
-            </w:r>
-          </w:p>
-        </w:tc>
-        <w:tc>
-          <w:tcPr>
-            <w:tcW w:w="7491" w:type="dxa"/>
-            <w:tcBorders>
-              <w:left w:val="single" w:sz="1" w:space="0" w:color="000000"/>
-              <w:bottom w:val="single" w:sz="1" w:space="0" w:color="000000"/>
-              <w:right w:val="single" w:sz="1" w:space="0" w:color="000000"/>
-            </w:tcBorders>
-            <w:shd w:val="clear" w:color="auto" w:fill="auto"/>
-          </w:tcPr>
-          <w:p>
-            <w:pPr>
-              <w:pStyle w:val="TabellenInhalt"/>
-            </w:pPr>
-            <w:r>
-              <w:t>Wait time in milliseconds after a TAC error happened before the next attempt.</w:t>
+            <w:tcW w:w="1987" w:type="dxa"/>
+            <w:tcBorders>
+              <w:top w:val="single" w:sz="4" w:space="0" w:color="000000"/>
+              <w:left w:val="single" w:sz="4" w:space="0" w:color="000000"/>
+              <w:bottom w:val="single" w:sz="4" w:space="0" w:color="000000"/>
+              <w:right w:val="single" w:sz="4" w:space="0" w:color="000000"/>
+            </w:tcBorders>
+            <w:shd w:val="clear" w:color="auto" w:fill="auto"/>
+          </w:tcPr>
+          <w:p>
+            <w:pPr>
+              <w:pStyle w:val="TabellenInhalt"/>
+            </w:pPr>
+            <w:r>
+              <w:t>Intial SQL</w:t>
+            </w:r>
+          </w:p>
+        </w:tc>
+        <w:tc>
+          <w:tcPr>
+            <w:tcW w:w="7658" w:type="dxa"/>
+            <w:tcBorders>
+              <w:top w:val="single" w:sz="4" w:space="0" w:color="000000"/>
+              <w:left w:val="single" w:sz="4" w:space="0" w:color="000000"/>
+              <w:bottom w:val="single" w:sz="4" w:space="0" w:color="000000"/>
+              <w:right w:val="single" w:sz="4" w:space="0" w:color="000000"/>
+            </w:tcBorders>
+            <w:shd w:val="clear" w:color="auto" w:fill="auto"/>
+          </w:tcPr>
+          <w:p>
+            <w:pPr>
+              <w:pStyle w:val="TabellenInhalt"/>
+            </w:pPr>
+            <w:r>
+              <w:t>For some reason it is necessary to run special SQL code just at the time when the connction is newly created.</w:t>
+            </w:r>
+          </w:p>
+        </w:tc>
+      </w:tr>
+      <w:tr>
+        <w:tc>
+          <w:tcPr>
+            <w:tcW w:w="1987" w:type="dxa"/>
+            <w:tcBorders>
+              <w:top w:val="single" w:sz="4" w:space="0" w:color="000000"/>
+              <w:left w:val="single" w:sz="4" w:space="0" w:color="000000"/>
+              <w:bottom w:val="single" w:sz="4" w:space="0" w:color="000000"/>
+              <w:right w:val="single" w:sz="4" w:space="0" w:color="000000"/>
+            </w:tcBorders>
+            <w:shd w:val="clear" w:color="auto" w:fill="auto"/>
+          </w:tcPr>
+          <w:p>
+            <w:pPr>
+              <w:pStyle w:val="TabellenInhalt"/>
+            </w:pPr>
+            <w:r>
+              <w:t>Debug</w:t>
+            </w:r>
+          </w:p>
+        </w:tc>
+        <w:tc>
+          <w:tcPr>
+            <w:tcW w:w="7658" w:type="dxa"/>
+            <w:tcBorders>
+              <w:top w:val="single" w:sz="4" w:space="0" w:color="000000"/>
+              <w:left w:val="single" w:sz="4" w:space="0" w:color="000000"/>
+              <w:bottom w:val="single" w:sz="4" w:space="0" w:color="000000"/>
+              <w:right w:val="single" w:sz="4" w:space="0" w:color="000000"/>
+            </w:tcBorders>
+            <w:shd w:val="clear" w:color="auto" w:fill="auto"/>
+          </w:tcPr>
+          <w:p>
+            <w:pPr>
+              <w:pStyle w:val="TabellenInhalt"/>
+            </w:pPr>
+            <w:r>
+              <w:t>Cause debug output</w:t>
             </w:r>
           </w:p>
         </w:tc>
@@ -1420,12 +1391,15 @@
         </w:tc>
       </w:tr>
       <w:tr>
+        <w:trPr>
+          <w:trHeight w:val="768"/>
+        </w:trPr>
         <w:tc>
           <w:tcPr>
             <w:tcW w:w="2946" w:type="dxa"/>
             <w:tcBorders>
               <w:left w:val="single" w:sz="1" w:space="0" w:color="000000"/>
-              <w:bottom w:val="single" w:sz="1" w:space="0" w:color="000000"/>
+              <w:bottom w:val="single" w:sz="4" w:space="0" w:color="000000"/>
             </w:tcBorders>
             <w:shd w:val="clear" w:color="auto" w:fill="auto"/>
           </w:tcPr>
@@ -1443,7 +1417,7 @@
             <w:tcW w:w="6692" w:type="dxa"/>
             <w:tcBorders>
               <w:left w:val="single" w:sz="1" w:space="0" w:color="000000"/>
-              <w:bottom w:val="single" w:sz="1" w:space="0" w:color="000000"/>
+              <w:bottom w:val="single" w:sz="4" w:space="0" w:color="000000"/>
               <w:right w:val="single" w:sz="1" w:space="0" w:color="000000"/>
             </w:tcBorders>
             <w:shd w:val="clear" w:color="auto" w:fill="auto"/>
@@ -1453,7 +1427,13 @@
               <w:pStyle w:val="TabellenInhalt"/>
             </w:pPr>
             <w:r>
-              <w:t>Last error message. Unfortunately this is not the error message from the actually running job. This message is build from the tRunTask component. The current TAC web service does not provide this message.</w:t>
+              <w:t xml:space="preserve">Last error message. </w:t>
+            </w:r>
+            <w:r>
+              <w:t>Unfortunately,</w:t>
+            </w:r>
+            <w:r>
+              <w:t xml:space="preserve"> this is not the error message from the actually running job. This message is build from the tRunTask component. The current TAC web service does not provide this message.</w:t>
             </w:r>
           </w:p>
         </w:tc>
@@ -1463,17 +1443,19 @@
           <w:tcPr>
             <w:tcW w:w="2946" w:type="dxa"/>
             <w:tcBorders>
-              <w:left w:val="single" w:sz="1" w:space="0" w:color="000000"/>
-              <w:bottom w:val="single" w:sz="1" w:space="0" w:color="000000"/>
-            </w:tcBorders>
-            <w:shd w:val="clear" w:color="auto" w:fill="auto"/>
-          </w:tcPr>
-          <w:p>
-            <w:pPr>
-              <w:pStyle w:val="TabellenInhalt"/>
-            </w:pPr>
-            <w:r>
-              <w:t>TASK_ID</w:t>
+              <w:top w:val="single" w:sz="4" w:space="0" w:color="000000"/>
+              <w:left w:val="single" w:sz="4" w:space="0" w:color="000000"/>
+              <w:bottom w:val="single" w:sz="4" w:space="0" w:color="000000"/>
+              <w:right w:val="single" w:sz="4" w:space="0" w:color="000000"/>
+            </w:tcBorders>
+            <w:shd w:val="clear" w:color="auto" w:fill="auto"/>
+          </w:tcPr>
+          <w:p>
+            <w:pPr>
+              <w:pStyle w:val="TabellenInhalt"/>
+            </w:pPr>
+            <w:r>
+              <w:t>DATABASE</w:t>
             </w:r>
           </w:p>
         </w:tc>
@@ -1481,396 +1463,29 @@
           <w:tcPr>
             <w:tcW w:w="6692" w:type="dxa"/>
             <w:tcBorders>
-              <w:left w:val="single" w:sz="1" w:space="0" w:color="000000"/>
-              <w:bottom w:val="single" w:sz="1" w:space="0" w:color="000000"/>
-              <w:right w:val="single" w:sz="1" w:space="0" w:color="000000"/>
-            </w:tcBorders>
-            <w:shd w:val="clear" w:color="auto" w:fill="auto"/>
-          </w:tcPr>
-          <w:p>
-            <w:pPr>
-              <w:pStyle w:val="TabellenInhalt"/>
-            </w:pPr>
-            <w:r>
-              <w:t xml:space="preserve">The task id retrieved from the TAC by the task label. All commands </w:t>
-            </w:r>
-            <w:r>
-              <w:t>to the TAC related to task need</w:t>
-            </w:r>
-            <w:r>
-              <w:t xml:space="preserve"> the task ID. </w:t>
-            </w:r>
-            <w:r>
-              <w:t>That’s</w:t>
-            </w:r>
-            <w:r>
-              <w:t xml:space="preserve"> why the tRunTask component retrieves this ID at first.</w:t>
-            </w:r>
-          </w:p>
-        </w:tc>
-      </w:tr>
-      <w:tr>
-        <w:tc>
-          <w:tcPr>
-            <w:tcW w:w="2946" w:type="dxa"/>
-            <w:tcBorders>
-              <w:left w:val="single" w:sz="1" w:space="0" w:color="000000"/>
-              <w:bottom w:val="single" w:sz="1" w:space="0" w:color="000000"/>
-            </w:tcBorders>
-            <w:shd w:val="clear" w:color="auto" w:fill="auto"/>
-          </w:tcPr>
-          <w:p>
-            <w:pPr>
-              <w:pStyle w:val="TabellenInhalt"/>
-            </w:pPr>
-            <w:r>
-              <w:t>RUN_DURATION</w:t>
-            </w:r>
-          </w:p>
-        </w:tc>
-        <w:tc>
-          <w:tcPr>
-            <w:tcW w:w="6692" w:type="dxa"/>
-            <w:tcBorders>
-              <w:left w:val="single" w:sz="1" w:space="0" w:color="000000"/>
-              <w:bottom w:val="single" w:sz="1" w:space="0" w:color="000000"/>
-              <w:right w:val="single" w:sz="1" w:space="0" w:color="000000"/>
-            </w:tcBorders>
-            <w:shd w:val="clear" w:color="auto" w:fill="auto"/>
-          </w:tcPr>
-          <w:p>
-            <w:pPr>
-              <w:pStyle w:val="TabellenInhalt"/>
-            </w:pPr>
-            <w:r>
-              <w:t>The time the task is running measured by the tRunTask component. It is not exactly the time because of the possible polling time delay.</w:t>
-            </w:r>
-          </w:p>
-        </w:tc>
-      </w:tr>
-      <w:tr>
-        <w:tc>
-          <w:tcPr>
-            <w:tcW w:w="2946" w:type="dxa"/>
-            <w:tcBorders>
-              <w:left w:val="single" w:sz="1" w:space="0" w:color="000000"/>
-              <w:bottom w:val="single" w:sz="2" w:space="0" w:color="000000"/>
-            </w:tcBorders>
-            <w:shd w:val="clear" w:color="auto" w:fill="auto"/>
-          </w:tcPr>
-          <w:p>
-            <w:pPr>
-              <w:pStyle w:val="TabellenInhalt"/>
-            </w:pPr>
-            <w:r>
-              <w:t>RETURN_CODE</w:t>
-            </w:r>
-          </w:p>
-        </w:tc>
-        <w:tc>
-          <w:tcPr>
-            <w:tcW w:w="6692" w:type="dxa"/>
-            <w:tcBorders>
-              <w:left w:val="single" w:sz="1" w:space="0" w:color="000000"/>
-              <w:bottom w:val="single" w:sz="2" w:space="0" w:color="000000"/>
-              <w:right w:val="single" w:sz="1" w:space="0" w:color="000000"/>
-            </w:tcBorders>
-            <w:shd w:val="clear" w:color="auto" w:fill="auto"/>
-          </w:tcPr>
-          <w:p>
-            <w:pPr>
-              <w:pStyle w:val="TabellenInhalt"/>
-            </w:pPr>
-            <w:r>
-              <w:t>Before Talend release 5.6 the component is not able to get the real job exit code and returns 4 as exit code in case of the task run fails (real job failures).</w:t>
-            </w:r>
-          </w:p>
-          <w:p>
-            <w:pPr>
-              <w:pStyle w:val="TabellenInhalt"/>
-            </w:pPr>
-            <w:r>
-              <w:t>Starting with Talend release 5.6 the component delivers the real exit code of the job.</w:t>
-            </w:r>
-            <w:r>
-              <w:t xml:space="preserve"> </w:t>
-            </w:r>
-            <w:r>
-              <w:rPr>
-                <w:b/>
-                <w:color w:val="FF0000"/>
-              </w:rPr>
-              <w:t>This real exit code is only available in the “run” mode!</w:t>
-            </w:r>
-            <w:r>
-              <w:t xml:space="preserve"> </w:t>
-            </w:r>
-          </w:p>
-          <w:p>
-            <w:pPr>
-              <w:pStyle w:val="TabellenInhalt"/>
-            </w:pPr>
-            <w:r>
-              <w:t>In the status mode the component has no access to the real exit code and returns 4 in case of errors and 0 in case of OK.</w:t>
-            </w:r>
-          </w:p>
-        </w:tc>
-      </w:tr>
-      <w:tr>
-        <w:tc>
-          <w:tcPr>
-            <w:tcW w:w="2946" w:type="dxa"/>
-            <w:tcBorders>
-              <w:top w:val="single" w:sz="2" w:space="0" w:color="000000"/>
-              <w:left w:val="single" w:sz="2" w:space="0" w:color="000000"/>
-              <w:bottom w:val="single" w:sz="2" w:space="0" w:color="000000"/>
-              <w:right w:val="single" w:sz="2" w:space="0" w:color="000000"/>
-            </w:tcBorders>
-            <w:shd w:val="clear" w:color="auto" w:fill="auto"/>
-          </w:tcPr>
-          <w:p>
-            <w:pPr>
-              <w:pStyle w:val="TabellenInhalt"/>
-            </w:pPr>
-            <w:r>
-              <w:t>HAS_ERRORS</w:t>
-            </w:r>
-          </w:p>
-        </w:tc>
-        <w:tc>
-          <w:tcPr>
-            <w:tcW w:w="6692" w:type="dxa"/>
-            <w:tcBorders>
-              <w:top w:val="single" w:sz="2" w:space="0" w:color="000000"/>
-              <w:left w:val="single" w:sz="2" w:space="0" w:color="000000"/>
-              <w:bottom w:val="single" w:sz="2" w:space="0" w:color="000000"/>
-              <w:right w:val="single" w:sz="2" w:space="0" w:color="000000"/>
-            </w:tcBorders>
-            <w:shd w:val="clear" w:color="auto" w:fill="auto"/>
-          </w:tcPr>
-          <w:p>
-            <w:pPr>
-              <w:pStyle w:val="TabellenInhalt"/>
-            </w:pPr>
-            <w:r>
-              <w:t>The job has errors (the last run of the job (task) failed)</w:t>
-            </w:r>
-          </w:p>
-        </w:tc>
-      </w:tr>
-      <w:tr>
-        <w:tc>
-          <w:tcPr>
-            <w:tcW w:w="2946" w:type="dxa"/>
-            <w:tcBorders>
-              <w:top w:val="single" w:sz="2" w:space="0" w:color="000000"/>
-              <w:left w:val="single" w:sz="2" w:space="0" w:color="000000"/>
-              <w:bottom w:val="single" w:sz="2" w:space="0" w:color="000000"/>
-              <w:right w:val="single" w:sz="2" w:space="0" w:color="000000"/>
-            </w:tcBorders>
-            <w:shd w:val="clear" w:color="auto" w:fill="auto"/>
-          </w:tcPr>
-          <w:p>
-            <w:pPr>
-              <w:pStyle w:val="TabellenInhalt"/>
-            </w:pPr>
-            <w:r>
-              <w:t>IS_READY_TO_RUN</w:t>
-            </w:r>
-          </w:p>
-        </w:tc>
-        <w:tc>
-          <w:tcPr>
-            <w:tcW w:w="6692" w:type="dxa"/>
-            <w:tcBorders>
-              <w:top w:val="single" w:sz="2" w:space="0" w:color="000000"/>
-              <w:left w:val="single" w:sz="2" w:space="0" w:color="000000"/>
-              <w:bottom w:val="single" w:sz="2" w:space="0" w:color="000000"/>
-              <w:right w:val="single" w:sz="2" w:space="0" w:color="000000"/>
-            </w:tcBorders>
-            <w:shd w:val="clear" w:color="auto" w:fill="auto"/>
-          </w:tcPr>
-          <w:p>
-            <w:pPr>
-              <w:pStyle w:val="TabellenInhalt"/>
-            </w:pPr>
-            <w:r>
-              <w:t>The job is ready to run</w:t>
-            </w:r>
-          </w:p>
-        </w:tc>
-      </w:tr>
-      <w:tr>
-        <w:tc>
-          <w:tcPr>
-            <w:tcW w:w="2946" w:type="dxa"/>
-            <w:tcBorders>
-              <w:top w:val="single" w:sz="2" w:space="0" w:color="000000"/>
-              <w:left w:val="single" w:sz="2" w:space="0" w:color="000000"/>
-              <w:bottom w:val="single" w:sz="2" w:space="0" w:color="000000"/>
-              <w:right w:val="single" w:sz="2" w:space="0" w:color="000000"/>
-            </w:tcBorders>
-            <w:shd w:val="clear" w:color="auto" w:fill="auto"/>
-          </w:tcPr>
-          <w:p>
-            <w:pPr>
-              <w:pStyle w:val="TabellenInhalt"/>
-            </w:pPr>
-            <w:r>
-              <w:t>IS_PREPARING</w:t>
-            </w:r>
-          </w:p>
-        </w:tc>
-        <w:tc>
-          <w:tcPr>
-            <w:tcW w:w="6692" w:type="dxa"/>
-            <w:tcBorders>
-              <w:top w:val="single" w:sz="2" w:space="0" w:color="000000"/>
-              <w:left w:val="single" w:sz="2" w:space="0" w:color="000000"/>
-              <w:bottom w:val="single" w:sz="2" w:space="0" w:color="000000"/>
-              <w:right w:val="single" w:sz="2" w:space="0" w:color="000000"/>
-            </w:tcBorders>
-            <w:shd w:val="clear" w:color="auto" w:fill="auto"/>
-          </w:tcPr>
-          <w:p>
-            <w:pPr>
-              <w:pStyle w:val="TabellenInhalt"/>
-            </w:pPr>
-            <w:r>
-              <w:t>The job need preparing like generating or deploying</w:t>
-            </w:r>
-          </w:p>
-        </w:tc>
-      </w:tr>
-      <w:tr>
-        <w:tc>
-          <w:tcPr>
-            <w:tcW w:w="2946" w:type="dxa"/>
-            <w:tcBorders>
-              <w:top w:val="single" w:sz="2" w:space="0" w:color="000000"/>
-              <w:left w:val="single" w:sz="2" w:space="0" w:color="000000"/>
-              <w:bottom w:val="single" w:sz="2" w:space="0" w:color="000000"/>
-              <w:right w:val="single" w:sz="2" w:space="0" w:color="000000"/>
-            </w:tcBorders>
-            <w:shd w:val="clear" w:color="auto" w:fill="auto"/>
-          </w:tcPr>
-          <w:p>
-            <w:pPr>
-              <w:pStyle w:val="TabellenInhalt"/>
-            </w:pPr>
-            <w:r>
-              <w:t>IS_RUNNING</w:t>
-            </w:r>
-          </w:p>
-        </w:tc>
-        <w:tc>
-          <w:tcPr>
-            <w:tcW w:w="6692" w:type="dxa"/>
-            <w:tcBorders>
-              <w:top w:val="single" w:sz="2" w:space="0" w:color="000000"/>
-              <w:left w:val="single" w:sz="2" w:space="0" w:color="000000"/>
-              <w:bottom w:val="single" w:sz="2" w:space="0" w:color="000000"/>
-              <w:right w:val="single" w:sz="2" w:space="0" w:color="000000"/>
-            </w:tcBorders>
-            <w:shd w:val="clear" w:color="auto" w:fill="auto"/>
-          </w:tcPr>
-          <w:p>
-            <w:pPr>
-              <w:pStyle w:val="TabellenInhalt"/>
-            </w:pPr>
-            <w:r>
-              <w:t>The job is currently running</w:t>
-            </w:r>
-          </w:p>
-        </w:tc>
-      </w:tr>
-      <w:tr>
-        <w:tc>
-          <w:tcPr>
-            <w:tcW w:w="2946" w:type="dxa"/>
-            <w:tcBorders>
-              <w:top w:val="single" w:sz="2" w:space="0" w:color="000000"/>
-              <w:left w:val="single" w:sz="2" w:space="0" w:color="000000"/>
-              <w:bottom w:val="single" w:sz="2" w:space="0" w:color="000000"/>
-              <w:right w:val="single" w:sz="2" w:space="0" w:color="000000"/>
-            </w:tcBorders>
-            <w:shd w:val="clear" w:color="auto" w:fill="auto"/>
-          </w:tcPr>
-          <w:p>
-            <w:pPr>
-              <w:pStyle w:val="TabellenInhalt"/>
-            </w:pPr>
-            <w:r>
-              <w:t>STATUS</w:t>
-            </w:r>
-          </w:p>
-        </w:tc>
-        <w:tc>
-          <w:tcPr>
-            <w:tcW w:w="6692" w:type="dxa"/>
-            <w:tcBorders>
-              <w:top w:val="single" w:sz="2" w:space="0" w:color="000000"/>
-              <w:left w:val="single" w:sz="2" w:space="0" w:color="000000"/>
-              <w:bottom w:val="single" w:sz="2" w:space="0" w:color="000000"/>
-              <w:right w:val="single" w:sz="2" w:space="0" w:color="000000"/>
-            </w:tcBorders>
-            <w:shd w:val="clear" w:color="auto" w:fill="auto"/>
-          </w:tcPr>
-          <w:p>
-            <w:pPr>
-              <w:pStyle w:val="TabellenInhalt"/>
-            </w:pPr>
-            <w:r>
-              <w:t>The current status of the job as text</w:t>
-            </w:r>
-          </w:p>
-        </w:tc>
-      </w:tr>
-      <w:tr>
-        <w:tc>
-          <w:tcPr>
-            <w:tcW w:w="2946" w:type="dxa"/>
-            <w:tcBorders>
-              <w:top w:val="single" w:sz="2" w:space="0" w:color="000000"/>
-              <w:left w:val="single" w:sz="2" w:space="0" w:color="000000"/>
-              <w:bottom w:val="single" w:sz="2" w:space="0" w:color="000000"/>
-              <w:right w:val="single" w:sz="2" w:space="0" w:color="000000"/>
-            </w:tcBorders>
-            <w:shd w:val="clear" w:color="auto" w:fill="auto"/>
-          </w:tcPr>
-          <w:p>
-            <w:pPr>
-              <w:pStyle w:val="TabellenInhalt"/>
-            </w:pPr>
-            <w:r>
-              <w:t>ERROR_STATUS</w:t>
-            </w:r>
-          </w:p>
-        </w:tc>
-        <w:tc>
-          <w:tcPr>
-            <w:tcW w:w="6692" w:type="dxa"/>
-            <w:tcBorders>
-              <w:top w:val="single" w:sz="2" w:space="0" w:color="000000"/>
-              <w:left w:val="single" w:sz="2" w:space="0" w:color="000000"/>
-              <w:bottom w:val="single" w:sz="2" w:space="0" w:color="000000"/>
-              <w:right w:val="single" w:sz="2" w:space="0" w:color="000000"/>
-            </w:tcBorders>
-            <w:shd w:val="clear" w:color="auto" w:fill="auto"/>
-          </w:tcPr>
-          <w:p>
-            <w:pPr>
-              <w:pStyle w:val="TabellenInhalt"/>
-            </w:pPr>
-            <w:r>
-              <w:t>The current error status of the job</w:t>
+              <w:top w:val="single" w:sz="4" w:space="0" w:color="000000"/>
+              <w:left w:val="single" w:sz="4" w:space="0" w:color="000000"/>
+              <w:bottom w:val="single" w:sz="4" w:space="0" w:color="000000"/>
+              <w:right w:val="single" w:sz="4" w:space="0" w:color="000000"/>
+            </w:tcBorders>
+            <w:shd w:val="clear" w:color="auto" w:fill="auto"/>
+          </w:tcPr>
+          <w:p>
+            <w:pPr>
+              <w:pStyle w:val="TabellenInhalt"/>
+            </w:pPr>
+            <w:r>
+              <w:t>The name of the connected database</w:t>
             </w:r>
           </w:p>
         </w:tc>
       </w:tr>
     </w:tbl>
     <w:p/>
-    <w:p/>
+    <w:p>
+      <w:bookmarkStart w:id="1" w:name="_GoBack"/>
+      <w:bookmarkEnd w:id="1"/>
+    </w:p>
     <w:p>
       <w:pPr>
         <w:pageBreakBefore/>
@@ -1912,24 +1527,25 @@
         </w:rPr>
         <w:t>:</w:t>
       </w:r>
-    </w:p>
-    <w:p>
-      <w:pPr>
+      <w:r>
         <w:rPr>
           <w:b/>
           <w:bCs/>
         </w:rPr>
-      </w:pPr>
-    </w:p>
-    <w:p>
-      <w:r>
-        <w:t>Simply</w:t>
-      </w:r>
-      <w:r>
-        <w:t xml:space="preserve"> running a task</w:t>
-      </w:r>
-      <w:r>
-        <w:t>:</w:t>
+        <w:t xml:space="preserve"> Using the pool in a batch DI job</w:t>
+      </w:r>
+    </w:p>
+    <w:p>
+      <w:pPr>
+        <w:rPr>
+          <w:b/>
+          <w:bCs/>
+        </w:rPr>
+      </w:pPr>
+    </w:p>
+    <w:p>
+      <w:r>
+        <w:t>Data-Integration Job which calls very rapidly a job using database connctions.</w:t>
       </w:r>
     </w:p>
     <w:p/>
@@ -1940,17 +1556,9 @@
           <w:lang w:eastAsia="en-US"/>
         </w:rPr>
         <w:drawing>
-          <wp:anchor distT="0" distB="0" distL="0" distR="0" simplePos="0" relativeHeight="251658752" behindDoc="0" locked="0" layoutInCell="1" allowOverlap="1" wp14:anchorId="394B879B" wp14:editId="219E0839">
-            <wp:simplePos x="0" y="0"/>
-            <wp:positionH relativeFrom="column">
-              <wp:align>center</wp:align>
-            </wp:positionH>
-            <wp:positionV relativeFrom="paragraph">
-              <wp:posOffset>0</wp:posOffset>
-            </wp:positionV>
-            <wp:extent cx="6119495" cy="5130800"/>
-            <wp:effectExtent l="0" t="0" r="1905" b="0"/>
-            <wp:wrapSquare wrapText="largest"/>
+          <wp:inline distT="0" distB="0" distL="0" distR="0" wp14:anchorId="42B82125" wp14:editId="4A6FD83D">
+            <wp:extent cx="3313430" cy="2383790"/>
+            <wp:effectExtent l="0" t="0" r="0" b="3810"/>
             <wp:docPr id="4" name="Bild 4"/>
             <wp:cNvGraphicFramePr>
               <a:graphicFrameLocks xmlns:a="http://schemas.openxmlformats.org/drawingml/2006/main" noChangeAspect="1"/>
@@ -1972,7 +1580,6 @@
                         </a:ext>
                       </a:extLst>
                     </a:blip>
-                    <a:srcRect/>
                     <a:stretch>
                       <a:fillRect/>
                     </a:stretch>
@@ -1980,7 +1587,7 @@
                   <pic:spPr bwMode="auto">
                     <a:xfrm>
                       <a:off x="0" y="0"/>
-                      <a:ext cx="6119495" cy="5130800"/>
+                      <a:ext cx="3313430" cy="2383790"/>
                     </a:xfrm>
                     <a:prstGeom prst="rect">
                       <a:avLst/>
@@ -1995,78 +1602,23 @@
                 </pic:pic>
               </a:graphicData>
             </a:graphic>
-            <wp14:sizeRelH relativeFrom="page">
-              <wp14:pctWidth>0</wp14:pctWidth>
-            </wp14:sizeRelH>
-            <wp14:sizeRelV relativeFrom="page">
-              <wp14:pctHeight>0</wp14:pctHeight>
-            </wp14:sizeRelV>
-          </wp:anchor>
+          </wp:inline>
         </w:drawing>
       </w:r>
     </w:p>
     <w:p/>
     <w:p>
       <w:r>
-        <w:t>This scenario shows the way to implement a trigger</w:t>
-      </w:r>
-      <w:r>
-        <w:t>,</w:t>
-      </w:r>
-      <w:r>
-        <w:t xml:space="preserve"> which starts a task in the TAC for every found file. There are a lot of other scenarios possible. </w:t>
-      </w:r>
-    </w:p>
-    <w:p>
-      <w:r>
-        <w:t xml:space="preserve">One of the most used </w:t>
-      </w:r>
-      <w:r>
-        <w:t>scenarios</w:t>
-      </w:r>
-      <w:r>
-        <w:t xml:space="preserve"> is to trigger a task from another Job scheduler beca</w:t>
-      </w:r>
-      <w:r>
-        <w:t>use of a</w:t>
-      </w:r>
-      <w:r>
-        <w:t xml:space="preserve"> company policy about scheduling. In large companies there are typically dedicated schedulers and with this component you can write a job with it self can started as simple script from such kind of schedulers.</w:t>
+        <w:t>The loop simulates the call trigger for the embedded job.</w:t>
       </w:r>
     </w:p>
     <w:p/>
     <w:p>
-      <w:pPr>
-        <w:widowControl/>
-        <w:suppressAutoHyphens w:val="0"/>
-      </w:pPr>
-      <w:r>
-        <w:br w:type="page"/>
-      </w:r>
-    </w:p>
-    <w:p>
-      <w:pPr>
-        <w:rPr>
-          <w:b/>
-        </w:rPr>
-      </w:pPr>
-      <w:r>
-        <w:rPr>
-          <w:b/>
-        </w:rPr>
-        <w:lastRenderedPageBreak/>
-        <w:t>Scenario 2: Watchdog job</w:t>
-      </w:r>
-    </w:p>
-    <w:p/>
-    <w:p>
-      <w:r>
-        <w:t>In this scenario a job check the status of a task and if the task has been failed the task will be run again.</w:t>
-      </w:r>
-    </w:p>
-    <w:p>
-      <w:r>
-        <w:t>In a real world scenario such job will be run also as task in the TAC and would be triggered several times within a hour.</w:t>
+      <w:r>
+        <w:t xml:space="preserve">In the embedded job this pool can </w:t>
+      </w:r>
+      <w:r>
+        <w:t>be used as usual. If you want to habe a standard conform behavior of the DataSource (unfortunately Talend in release up to 6.1.1 provides) you can improve the embedded job by adding the component here again with the mode: “Provide pooled DataSource to child job”</w:t>
       </w:r>
     </w:p>
     <w:p/>
@@ -2077,10 +1629,10 @@
           <w:lang w:eastAsia="en-US"/>
         </w:rPr>
         <w:drawing>
-          <wp:inline distT="0" distB="0" distL="0" distR="0" wp14:anchorId="7E55DDDB" wp14:editId="75757BC2">
-            <wp:extent cx="2036838" cy="689555"/>
+          <wp:inline distT="0" distB="0" distL="0" distR="0" wp14:anchorId="3B1BD22C" wp14:editId="0B42022E">
+            <wp:extent cx="5595386" cy="1093438"/>
             <wp:effectExtent l="0" t="0" r="0" b="0"/>
-            <wp:docPr id="1" name="Bild 1"/>
+            <wp:docPr id="7" name="Picture 7"/>
             <wp:cNvGraphicFramePr>
               <a:graphicFrameLocks xmlns:a="http://schemas.openxmlformats.org/drawingml/2006/main" noChangeAspect="1"/>
             </wp:cNvGraphicFramePr>
@@ -2088,7 +1640,7 @@
               <a:graphicData uri="http://schemas.openxmlformats.org/drawingml/2006/picture">
                 <pic:pic xmlns:pic="http://schemas.openxmlformats.org/drawingml/2006/picture">
                   <pic:nvPicPr>
-                    <pic:cNvPr id="0" name="runtask_scenario_watchdog.png"/>
+                    <pic:cNvPr id="7" name="embedded_job_design.png"/>
                     <pic:cNvPicPr/>
                   </pic:nvPicPr>
                   <pic:blipFill>
@@ -2106,7 +1658,7 @@
                   <pic:spPr>
                     <a:xfrm>
                       <a:off x="0" y="0"/>
-                      <a:ext cx="2036838" cy="689555"/>
+                      <a:ext cx="5595386" cy="1093438"/>
                     </a:xfrm>
                     <a:prstGeom prst="rect">
                       <a:avLst/>
@@ -2119,20 +1671,6 @@
         </w:drawing>
       </w:r>
     </w:p>
-    <w:p>
-      <w:r>
-        <w:t>This is the simple job design.</w:t>
-      </w:r>
-    </w:p>
-    <w:p/>
-    <w:p>
-      <w:r>
-        <w:t>Here the basic settings for the tRunTask_2. The enhanced label can be achieved by set as label in the View setting:</w:t>
-      </w:r>
-      <w:r>
-        <w:t xml:space="preserve"> __UNIQUE_NAME__: __MODE__</w:t>
-      </w:r>
-    </w:p>
     <w:p/>
     <w:p>
       <w:r>
@@ -2141,10 +1679,10 @@
           <w:lang w:eastAsia="en-US"/>
         </w:rPr>
         <w:drawing>
-          <wp:inline distT="0" distB="0" distL="0" distR="0" wp14:anchorId="488ADF96" wp14:editId="487A684D">
-            <wp:extent cx="5500914" cy="1068449"/>
-            <wp:effectExtent l="0" t="0" r="0" b="0"/>
-            <wp:docPr id="5" name="Bild 5"/>
+          <wp:inline distT="0" distB="0" distL="0" distR="0" wp14:anchorId="474C7DF8" wp14:editId="0C2ECD78">
+            <wp:extent cx="3985847" cy="1182768"/>
+            <wp:effectExtent l="0" t="0" r="2540" b="11430"/>
+            <wp:docPr id="2" name="Picture 2"/>
             <wp:cNvGraphicFramePr>
               <a:graphicFrameLocks xmlns:a="http://schemas.openxmlformats.org/drawingml/2006/main" noChangeAspect="1"/>
             </wp:cNvGraphicFramePr>
@@ -2152,7 +1690,7 @@
               <a:graphicData uri="http://schemas.openxmlformats.org/drawingml/2006/picture">
                 <pic:pic xmlns:pic="http://schemas.openxmlformats.org/drawingml/2006/picture">
                   <pic:nvPicPr>
-                    <pic:cNvPr id="0" name="runtask_scenario_watchdog_rt_status_settings.png"/>
+                    <pic:cNvPr id="2" name="embedded_job_design_pool_settings.png"/>
                     <pic:cNvPicPr/>
                   </pic:nvPicPr>
                   <pic:blipFill>
@@ -2170,7 +1708,7 @@
                   <pic:spPr>
                     <a:xfrm>
                       <a:off x="0" y="0"/>
-                      <a:ext cx="5500914" cy="1068449"/>
+                      <a:ext cx="4029475" cy="1195714"/>
                     </a:xfrm>
                     <a:prstGeom prst="rect">
                       <a:avLst/>
@@ -2183,29 +1721,52 @@
         </w:drawing>
       </w:r>
     </w:p>
+    <w:p>
+      <w:pPr>
+        <w:widowControl/>
+        <w:suppressAutoHyphens w:val="0"/>
+      </w:pPr>
+      <w:r>
+        <w:t>This way all database components using the DataSource settings gets their own connection – exactly what the standard recommends. If you need exactly one connection, leaf out this component or if you wish to steer it use reight at the start of the job a tPostgresqlConnection and configure here the DataSource. In all other database components choose the using of a separate connection -&gt; your tPostgresqlConnection. Do not forget to close this connction again (it means in this case to put the connction back into the pool.</w:t>
+      </w:r>
+      <w:r>
+        <w:br w:type="page"/>
+      </w:r>
+    </w:p>
+    <w:p>
+      <w:pPr>
+        <w:widowControl/>
+        <w:suppressAutoHyphens w:val="0"/>
+      </w:pPr>
+    </w:p>
+    <w:p>
+      <w:pPr>
+        <w:rPr>
+          <w:b/>
+        </w:rPr>
+      </w:pPr>
+      <w:r>
+        <w:rPr>
+          <w:b/>
+        </w:rPr>
+        <w:t>Scenario 2: Using the pool in a service job</w:t>
+      </w:r>
+    </w:p>
     <w:p/>
     <w:p>
       <w:r>
-        <w:t xml:space="preserve">The if condition is: </w:t>
-      </w:r>
-      <w:r>
-        <w:t>((Boolean)globalMap.get("tRunTask_2_HAS_ERRORS"))</w:t>
-      </w:r>
-    </w:p>
-    <w:p>
-      <w:r>
-        <w:t>This is a return value and can be put here by drag and drop.</w:t>
-      </w:r>
-    </w:p>
-    <w:p/>
-    <w:p>
-      <w:r>
-        <w:t>If the task has errors, the task should be run again:</w:t>
-      </w:r>
-    </w:p>
-    <w:p>
-      <w:r>
-        <w:t>Here the basic settings of the tRunTask_1:</w:t>
+        <w:t xml:space="preserve">This established the pool at the start of the service. The advantage is, you can use the normal context variables to control the pool and use e.g. the implicit context load. The disadvantage of a pool dedicated to one service is the pooled connections are dedicated to this service. Because of the idle eviction </w:t>
+      </w:r>
+      <w:r>
+        <w:t xml:space="preserve">this does not lead to </w:t>
+      </w:r>
+      <w:proofErr w:type="gramStart"/>
+      <w:r>
+        <w:t>a</w:t>
+      </w:r>
+      <w:proofErr w:type="gramEnd"/>
+      <w:r>
+        <w:t xml:space="preserve"> unwanted high number of connections.</w:t>
       </w:r>
     </w:p>
     <w:p/>
@@ -2216,10 +1777,10 @@
           <w:lang w:eastAsia="en-US"/>
         </w:rPr>
         <w:drawing>
-          <wp:inline distT="0" distB="0" distL="0" distR="0" wp14:anchorId="0F0F9621" wp14:editId="1C9F8620">
-            <wp:extent cx="6120130" cy="3777615"/>
-            <wp:effectExtent l="0" t="0" r="1270" b="6985"/>
-            <wp:docPr id="6" name="Bild 6"/>
+          <wp:inline distT="0" distB="0" distL="0" distR="0" wp14:anchorId="08E6DE4E" wp14:editId="10BBB0AF">
+            <wp:extent cx="6120130" cy="2957830"/>
+            <wp:effectExtent l="0" t="0" r="1270" b="0"/>
+            <wp:docPr id="8" name="Picture 8"/>
             <wp:cNvGraphicFramePr>
               <a:graphicFrameLocks xmlns:a="http://schemas.openxmlformats.org/drawingml/2006/main" noChangeAspect="1"/>
             </wp:cNvGraphicFramePr>
@@ -2227,7 +1788,7 @@
               <a:graphicData uri="http://schemas.openxmlformats.org/drawingml/2006/picture">
                 <pic:pic xmlns:pic="http://schemas.openxmlformats.org/drawingml/2006/picture">
                   <pic:nvPicPr>
-                    <pic:cNvPr id="0" name="runtask_scenario_watchdog_rt_run_settings.png"/>
+                    <pic:cNvPr id="8" name="service_design.png"/>
                     <pic:cNvPicPr/>
                   </pic:nvPicPr>
                   <pic:blipFill>
@@ -2245,7 +1806,7 @@
                   <pic:spPr>
                     <a:xfrm>
                       <a:off x="0" y="0"/>
-                      <a:ext cx="6120130" cy="3777615"/>
+                      <a:ext cx="6120130" cy="2957830"/>
                     </a:xfrm>
                     <a:prstGeom prst="rect">
                       <a:avLst/>
@@ -2259,7 +1820,73 @@
       </w:r>
     </w:p>
     <w:p/>
+    <w:p>
+      <w:r>
+        <w:t>The service design. If the service will shut down the pool will be closed this way.</w:t>
+      </w:r>
+    </w:p>
     <w:p/>
+    <w:p>
+      <w:r>
+        <w:t>Here the settings:</w:t>
+      </w:r>
+    </w:p>
+    <w:p/>
+    <w:p>
+      <w:r>
+        <w:rPr>
+          <w:noProof/>
+          <w:lang w:eastAsia="en-US"/>
+        </w:rPr>
+        <w:drawing>
+          <wp:inline distT="0" distB="0" distL="0" distR="0" wp14:anchorId="58D01A05" wp14:editId="69EA41D3">
+            <wp:extent cx="6515977" cy="1172308"/>
+            <wp:effectExtent l="0" t="0" r="12065" b="0"/>
+            <wp:docPr id="9" name="Picture 9"/>
+            <wp:cNvGraphicFramePr>
+              <a:graphicFrameLocks xmlns:a="http://schemas.openxmlformats.org/drawingml/2006/main" noChangeAspect="1"/>
+            </wp:cNvGraphicFramePr>
+            <a:graphic xmlns:a="http://schemas.openxmlformats.org/drawingml/2006/main">
+              <a:graphicData uri="http://schemas.openxmlformats.org/drawingml/2006/picture">
+                <pic:pic xmlns:pic="http://schemas.openxmlformats.org/drawingml/2006/picture">
+                  <pic:nvPicPr>
+                    <pic:cNvPr id="9" name="tPostgresqlConnectionPool_basic_settings.png"/>
+                    <pic:cNvPicPr/>
+                  </pic:nvPicPr>
+                  <pic:blipFill>
+                    <a:blip r:embed="rId10">
+                      <a:extLst>
+                        <a:ext uri="{28A0092B-C50C-407E-A947-70E740481C1C}">
+                          <a14:useLocalDpi xmlns:a14="http://schemas.microsoft.com/office/drawing/2010/main" val="0"/>
+                        </a:ext>
+                      </a:extLst>
+                    </a:blip>
+                    <a:stretch>
+                      <a:fillRect/>
+                    </a:stretch>
+                  </pic:blipFill>
+                  <pic:spPr>
+                    <a:xfrm>
+                      <a:off x="0" y="0"/>
+                      <a:ext cx="6556483" cy="1179596"/>
+                    </a:xfrm>
+                    <a:prstGeom prst="rect">
+                      <a:avLst/>
+                    </a:prstGeom>
+                  </pic:spPr>
+                </pic:pic>
+              </a:graphicData>
+            </a:graphic>
+          </wp:inline>
+        </w:drawing>
+      </w:r>
+    </w:p>
+    <w:p/>
+    <w:p>
+      <w:r>
+        <w:t>The job is right the same as in Scenario 1.</w:t>
+      </w:r>
+    </w:p>
     <w:sectPr>
       <w:pgSz w:w="11906" w:h="16838"/>
       <w:pgMar w:top="1134" w:right="1134" w:bottom="1134" w:left="1134" w:header="720" w:footer="720" w:gutter="0"/>

</xml_diff>